<commit_message>
small edit in simulation
</commit_message>
<xml_diff>
--- a/Simulation.docx
+++ b/Simulation.docx
@@ -4285,7 +4285,25 @@
           <w:szCs w:val="24"/>
           <w:lang w:val="en-US"/>
         </w:rPr>
-        <w:t>Note: The branch miss percentage is not displayed, since there weren’t any branches in the program.</w:t>
+        <w:t>Note: The branch miss</w:t>
+      </w:r>
+      <w:r>
+        <w:rPr>
+          <w:rFonts w:asciiTheme="majorBidi" w:hAnsiTheme="majorBidi" w:cstheme="majorBidi"/>
+          <w:sz w:val="24"/>
+          <w:szCs w:val="24"/>
+          <w:lang w:val="en-US"/>
+        </w:rPr>
+        <w:t>-prediction</w:t>
+      </w:r>
+      <w:r>
+        <w:rPr>
+          <w:rFonts w:asciiTheme="majorBidi" w:hAnsiTheme="majorBidi" w:cstheme="majorBidi"/>
+          <w:sz w:val="24"/>
+          <w:szCs w:val="24"/>
+          <w:lang w:val="en-US"/>
+        </w:rPr>
+        <w:t xml:space="preserve"> percentage is not displayed, since there weren’t any branches in the program.</w:t>
       </w:r>
       <w:bookmarkStart w:id="0" w:name="_GoBack"/>
       <w:bookmarkEnd w:id="0"/>

</xml_diff>